<commit_message>
stvorennya + nav + 6sites
</commit_message>
<xml_diff>
--- a/texts/creating.docx
+++ b/texts/creating.docx
@@ -12,14 +12,18 @@
         <w:t>Ми вміємо створювати інформаційну інфраструктуру, яка дозволяє втілити потреби вашого бізнесу</w:t>
       </w:r>
       <w:r>
-        <w:t xml:space="preserve"> сьогодні й в майбутньому</w:t>
-      </w:r>
+        <w:t xml:space="preserve"> сьогодні </w:t>
+      </w:r>
+      <w:r>
+        <w:t>та може бути легко масштабована для задоволення потреб, які можуть виникнути згодом</w:t>
+      </w:r>
+      <w:bookmarkStart w:id="0" w:name="_GoBack"/>
+      <w:bookmarkEnd w:id="0"/>
       <w:r>
         <w:t>.</w:t>
       </w:r>
     </w:p>
     <w:p>
-      <w:bookmarkStart w:id="0" w:name="_GoBack"/>
       <w:r>
         <w:t xml:space="preserve">З розвитком вашого бізнесу вам не доведеться нічого переробляти. </w:t>
       </w:r>
@@ -27,7 +31,6 @@
         <w:t xml:space="preserve"> Достатньо буде додати необхідних компонентів.</w:t>
       </w:r>
     </w:p>
-    <w:bookmarkEnd w:id="0"/>
     <w:p/>
     <w:p/>
     <w:p/>

</xml_diff>

<commit_message>
send message + stvorennya office
</commit_message>
<xml_diff>
--- a/texts/creating.docx
+++ b/texts/creating.docx
@@ -17,22 +17,113 @@
       <w:r>
         <w:t>та може бути легко масштабована для задоволення потреб, які можуть виникнути згодом</w:t>
       </w:r>
+      <w:r>
+        <w:t>.</w:t>
+      </w:r>
+    </w:p>
+    <w:p>
+      <w:r>
+        <w:t xml:space="preserve">З розвитком вашого бізнесу вам не доведеться нічого переробляти. </w:t>
+      </w:r>
+      <w:r>
+        <w:t xml:space="preserve"> Достатньо буде додати необхідних компонентів.</w:t>
+      </w:r>
+    </w:p>
+    <w:p/>
+    <w:p/>
+    <w:p/>
+    <w:p/>
+    <w:p>
+      <w:r>
+        <w:t xml:space="preserve">Якось так повелося, що більшість клієнтів ставляться до інформаційної структури свого бізнесу без належної уваги. </w:t>
+      </w:r>
+    </w:p>
+    <w:p>
+      <w:r>
+        <w:t>З нашого досвіду, в багатьох випадках, коли клієнт започатковує новий бізнес, або просто переїжджає до нового офісу, запит від нього виглядає таким чином: «Розкиньте мені розвод</w:t>
+      </w:r>
+      <w:r>
+        <w:t>к</w:t>
+      </w:r>
+      <w:r>
+        <w:t>у мережі, от у мене стільки працівників, що б у всіх був інтернет».</w:t>
+      </w:r>
+    </w:p>
+    <w:p>
+      <w:pPr>
+        <w:rPr>
+          <w:lang w:val="ru-RU"/>
+        </w:rPr>
+      </w:pPr>
+      <w:r>
+        <w:t xml:space="preserve">Такий підхід закладає під </w:t>
+      </w:r>
+      <w:r>
+        <w:rPr>
+          <w:lang w:val="en-US"/>
+        </w:rPr>
+        <w:t>IT</w:t>
+      </w:r>
+      <w:r>
+        <w:rPr>
+          <w:lang w:val="ru-RU"/>
+        </w:rPr>
+        <w:t>-</w:t>
+      </w:r>
+      <w:r>
+        <w:t>інфраструктуру</w:t>
+      </w:r>
+      <w:r>
+        <w:rPr>
+          <w:lang w:val="ru-RU"/>
+        </w:rPr>
+        <w:t xml:space="preserve"> </w:t>
+      </w:r>
+      <w:r>
+        <w:rPr>
+          <w:lang w:val="ru-RU"/>
+        </w:rPr>
+        <w:t xml:space="preserve">купу </w:t>
+      </w:r>
+      <w:r>
+        <w:rPr>
+          <w:lang w:val="ru-RU"/>
+        </w:rPr>
+        <w:t xml:space="preserve"> </w:t>
+      </w:r>
+      <w:r>
+        <w:rPr>
+          <w:lang w:val="ru-RU"/>
+        </w:rPr>
+        <w:t>«бомб»</w:t>
+      </w:r>
+      <w:r>
+        <w:rPr>
+          <w:lang w:val="ru-RU"/>
+        </w:rPr>
+        <w:t xml:space="preserve"> </w:t>
+      </w:r>
+      <w:r>
+        <w:rPr>
+          <w:lang w:val="ru-RU"/>
+        </w:rPr>
+        <w:t>уповільнен</w:t>
+      </w:r>
+      <w:r>
+        <w:rPr>
+          <w:lang w:val="ru-RU"/>
+        </w:rPr>
+        <w:t>ої дії</w:t>
+      </w:r>
       <w:bookmarkStart w:id="0" w:name="_GoBack"/>
       <w:bookmarkEnd w:id="0"/>
       <w:r>
+        <w:rPr>
+          <w:lang w:val="ru-RU"/>
+        </w:rPr>
         <w:t>.</w:t>
       </w:r>
     </w:p>
-    <w:p>
-      <w:r>
-        <w:t xml:space="preserve">З розвитком вашого бізнесу вам не доведеться нічого переробляти. </w:t>
-      </w:r>
-      <w:r>
-        <w:t xml:space="preserve"> Достатньо буде додати необхідних компонентів.</w:t>
-      </w:r>
-    </w:p>
-    <w:p/>
-    <w:p/>
     <w:p/>
     <w:p/>
     <w:p/>

</xml_diff>